<commit_message>
moved to a new branche and remoced the broken submodule
</commit_message>
<xml_diff>
--- a/EIC-Beamtest-FW/Documentation/HMB_ScintRdoutReport.docx
+++ b/EIC-Beamtest-FW/Documentation/HMB_ScintRdoutReport.docx
@@ -401,21 +401,7 @@
         <w:rPr>
           <w:rFonts w:ascii="Times New Roman" w:hAnsi="Times New Roman" w:cs="Times New Roman"/>
         </w:rPr>
-        <w:t xml:space="preserve"> can transmit and rece</w:t>
-      </w:r>
-      <w:r>
-        <w:rPr>
-          <w:rFonts w:ascii="Times New Roman" w:hAnsi="Times New Roman" w:cs="Times New Roman"/>
-        </w:rPr>
-        <w:t xml:space="preserve">ive 32-bit words simultaneously </w:t>
-      </w:r>
-      <w:bookmarkStart w:id="0" w:name="_GoBack"/>
-      <w:bookmarkEnd w:id="0"/>
-      <w:r>
-        <w:rPr>
-          <w:rFonts w:ascii="Times New Roman" w:hAnsi="Times New Roman" w:cs="Times New Roman"/>
-        </w:rPr>
-        <w:t xml:space="preserve">with another </w:t>
+        <w:t xml:space="preserve"> can transmit and receive 32-bit words simultaneously with another </w:t>
       </w:r>
       <w:proofErr w:type="spellStart"/>
       <w:r>
@@ -663,7 +649,7 @@
         </w:rPr>
         <w:t xml:space="preserve"> protocol. </w:t>
       </w:r>
-      <w:commentRangeStart w:id="1"/>
+      <w:commentRangeStart w:id="0"/>
       <w:r>
         <w:rPr>
           <w:rFonts w:ascii="Times New Roman" w:hAnsi="Times New Roman" w:cs="Times New Roman"/>
@@ -684,12 +670,12 @@
         </w:rPr>
         <w:t xml:space="preserve"> when there is an event</w:t>
       </w:r>
-      <w:commentRangeEnd w:id="1"/>
+      <w:commentRangeEnd w:id="0"/>
       <w:r>
         <w:rPr>
           <w:rStyle w:val="CommentReference"/>
         </w:rPr>
-        <w:commentReference w:id="1"/>
+        <w:commentReference w:id="0"/>
       </w:r>
       <w:r>
         <w:rPr>
@@ -1175,7 +1161,15 @@
         <w:rPr>
           <w:rFonts w:ascii="Times New Roman" w:hAnsi="Times New Roman" w:cs="Times New Roman"/>
         </w:rPr>
-        <w:t xml:space="preserve"> were successful  </w:t>
+        <w:t xml:space="preserve"> were successful</w:t>
+      </w:r>
+      <w:bookmarkStart w:id="1" w:name="_GoBack"/>
+      <w:bookmarkEnd w:id="1"/>
+      <w:r>
+        <w:rPr>
+          <w:rFonts w:ascii="Times New Roman" w:hAnsi="Times New Roman" w:cs="Times New Roman"/>
+        </w:rPr>
+        <w:t xml:space="preserve">  </w:t>
       </w:r>
     </w:p>
     <w:sectPr>
@@ -1190,7 +1184,7 @@
 
 <file path=word/comments.xml><?xml version="1.0" encoding="utf-8"?>
 <w:comments xmlns:wpc="http://schemas.microsoft.com/office/word/2010/wordprocessingCanvas" xmlns:mc="http://schemas.openxmlformats.org/markup-compatibility/2006" xmlns:o="urn:schemas-microsoft-com:office:office" xmlns:r="http://schemas.openxmlformats.org/officeDocument/2006/relationships" xmlns:m="http://schemas.openxmlformats.org/officeDocument/2006/math" xmlns:v="urn:schemas-microsoft-com:vml" xmlns:wp14="http://schemas.microsoft.com/office/word/2010/wordprocessingDrawing" xmlns:wp="http://schemas.openxmlformats.org/drawingml/2006/wordprocessingDrawing" xmlns:w10="urn:schemas-microsoft-com:office:word" xmlns:w="http://schemas.openxmlformats.org/wordprocessingml/2006/main" xmlns:w14="http://schemas.microsoft.com/office/word/2010/wordml" xmlns:wpg="http://schemas.microsoft.com/office/word/2010/wordprocessingGroup" xmlns:wpi="http://schemas.microsoft.com/office/word/2010/wordprocessingInk" xmlns:wne="http://schemas.microsoft.com/office/word/2006/wordml" xmlns:wps="http://schemas.microsoft.com/office/word/2010/wordprocessingShape" mc:Ignorable="w14 wp14">
-  <w:comment w:id="1" w:author="Kevin" w:date="2019-02-21T11:40:00Z" w:initials="K">
+  <w:comment w:id="0" w:author="Kevin" w:date="2019-02-21T11:40:00Z" w:initials="K">
     <w:p>
       <w:pPr>
         <w:pStyle w:val="CommentText"/>

</xml_diff>